<commit_message>
~ update with the interviewees
</commit_message>
<xml_diff>
--- a/Need-Finding-Activity.docx
+++ b/Need-Finding-Activity.docx
@@ -35,19 +35,11 @@
         </w:rPr>
         <w:t xml:space="preserve">Name: </w:t>
       </w:r>
-      <w:proofErr w:type="spellStart"/>
-      <w:r>
-        <w:rPr>
-          <w:rFonts w:ascii="Tahoma" w:hAnsi="Tahoma" w:cs="Tahoma"/>
-        </w:rPr>
-        <w:t>Manalang</w:t>
-      </w:r>
-      <w:proofErr w:type="spellEnd"/>
-      <w:r>
-        <w:rPr>
-          <w:rFonts w:ascii="Tahoma" w:hAnsi="Tahoma" w:cs="Tahoma"/>
-        </w:rPr>
-        <w:t>, Patricia Dorothy M.</w:t>
+      <w:r>
+        <w:rPr>
+          <w:rFonts w:ascii="Tahoma" w:hAnsi="Tahoma" w:cs="Tahoma"/>
+        </w:rPr>
+        <w:t>Manalang, Patricia Dorothy M.</w:t>
       </w:r>
       <w:r>
         <w:rPr>
@@ -129,68 +121,320 @@
         </w:rPr>
         <w:t>e – it could from any public transportation that is available in the country.</w:t>
       </w:r>
+    </w:p>
+    <w:p>
+      <w:pPr>
+        <w:spacing w:line="480" w:lineRule="auto"/>
+        <w:jc w:val="both"/>
+        <w:rPr>
+          <w:rFonts w:ascii="Tahoma" w:hAnsi="Tahoma" w:cs="Tahoma"/>
+        </w:rPr>
+      </w:pPr>
+    </w:p>
+    <w:p>
+      <w:pPr>
+        <w:pBdr>
+          <w:bottom w:val="single" w:sz="6" w:space="1" w:color="auto"/>
+        </w:pBdr>
+        <w:spacing w:line="480" w:lineRule="auto"/>
+        <w:jc w:val="both"/>
+        <w:rPr>
+          <w:rFonts w:ascii="Tahoma" w:hAnsi="Tahoma" w:cs="Tahoma"/>
+        </w:rPr>
+      </w:pPr>
+      <w:r>
+        <w:rPr>
+          <w:rFonts w:ascii="Tahoma" w:hAnsi="Tahoma" w:cs="Tahoma"/>
+        </w:rPr>
+        <w:t>There are various way</w:t>
+      </w:r>
+      <w:r>
+        <w:rPr>
+          <w:rFonts w:ascii="Tahoma" w:hAnsi="Tahoma" w:cs="Tahoma"/>
+        </w:rPr>
+        <w:t>s</w:t>
+      </w:r>
+      <w:r>
+        <w:rPr>
+          <w:rFonts w:ascii="Tahoma" w:hAnsi="Tahoma" w:cs="Tahoma"/>
+        </w:rPr>
+        <w:t xml:space="preserve"> to commute but for this specific activit</w:t>
+      </w:r>
+      <w:r>
+        <w:rPr>
+          <w:rFonts w:ascii="Tahoma" w:hAnsi="Tahoma" w:cs="Tahoma"/>
+        </w:rPr>
+        <w:t xml:space="preserve">y, the observers will focus </w:t>
+      </w:r>
+      <w:r>
+        <w:rPr>
+          <w:rFonts w:ascii="Tahoma" w:hAnsi="Tahoma" w:cs="Tahoma"/>
+        </w:rPr>
+        <w:t>with the</w:t>
+      </w:r>
+      <w:r>
+        <w:rPr>
+          <w:rFonts w:ascii="Tahoma" w:hAnsi="Tahoma" w:cs="Tahoma"/>
+        </w:rPr>
+        <w:t xml:space="preserve"> Philippine National Railway (PNR) commuters</w:t>
+      </w:r>
+      <w:r>
+        <w:rPr>
+          <w:rFonts w:ascii="Tahoma" w:hAnsi="Tahoma" w:cs="Tahoma"/>
+        </w:rPr>
+        <w:t xml:space="preserve"> as their subject.</w:t>
+      </w:r>
+    </w:p>
+    <w:p>
+      <w:pPr>
+        <w:spacing w:line="480" w:lineRule="auto"/>
+        <w:jc w:val="both"/>
+        <w:rPr>
+          <w:rFonts w:ascii="Tahoma" w:hAnsi="Tahoma" w:cs="Tahoma"/>
+          <w:b/>
+          <w:bCs/>
+        </w:rPr>
+      </w:pPr>
+      <w:r>
+        <w:rPr>
+          <w:rFonts w:ascii="Tahoma" w:hAnsi="Tahoma" w:cs="Tahoma"/>
+          <w:b/>
+          <w:bCs/>
+        </w:rPr>
+        <w:t>Questions</w:t>
+      </w:r>
+    </w:p>
+    <w:p>
+      <w:pPr>
+        <w:pStyle w:val="ListParagraph"/>
+        <w:numPr>
+          <w:ilvl w:val="0"/>
+          <w:numId w:val="1"/>
+        </w:numPr>
+        <w:spacing w:line="480" w:lineRule="auto"/>
+        <w:jc w:val="both"/>
+        <w:rPr>
+          <w:rFonts w:ascii="Tahoma" w:hAnsi="Tahoma" w:cs="Tahoma"/>
+        </w:rPr>
+      </w:pPr>
+      <w:r>
+        <w:rPr>
+          <w:rFonts w:ascii="Tahoma" w:hAnsi="Tahoma" w:cs="Tahoma"/>
+        </w:rPr>
+        <w:t>How often do you ride the train?</w:t>
+      </w:r>
+    </w:p>
+    <w:p>
+      <w:pPr>
+        <w:pStyle w:val="ListParagraph"/>
+        <w:numPr>
+          <w:ilvl w:val="0"/>
+          <w:numId w:val="1"/>
+        </w:numPr>
+        <w:spacing w:line="480" w:lineRule="auto"/>
+        <w:jc w:val="both"/>
+        <w:rPr>
+          <w:rFonts w:ascii="Tahoma" w:hAnsi="Tahoma" w:cs="Tahoma"/>
+        </w:rPr>
+      </w:pPr>
+      <w:r>
+        <w:rPr>
+          <w:rFonts w:ascii="Tahoma" w:hAnsi="Tahoma" w:cs="Tahoma"/>
+        </w:rPr>
+        <w:t>Why ride it other than the other public transportations available in our disposal?</w:t>
+      </w:r>
+    </w:p>
+    <w:p>
+      <w:pPr>
+        <w:pStyle w:val="ListParagraph"/>
+        <w:numPr>
+          <w:ilvl w:val="0"/>
+          <w:numId w:val="1"/>
+        </w:numPr>
+        <w:spacing w:line="480" w:lineRule="auto"/>
+        <w:jc w:val="both"/>
+        <w:rPr>
+          <w:rFonts w:ascii="Tahoma" w:hAnsi="Tahoma" w:cs="Tahoma"/>
+        </w:rPr>
+      </w:pPr>
+      <w:r>
+        <w:rPr>
+          <w:rFonts w:ascii="Tahoma" w:hAnsi="Tahoma" w:cs="Tahoma"/>
+        </w:rPr>
+        <w:t>Give us any suggestions that you think can help PNR improve and make it a more effective public transportation in the future.</w:t>
+      </w:r>
+    </w:p>
+    <w:p>
+      <w:pPr>
+        <w:spacing w:line="480" w:lineRule="auto"/>
+        <w:jc w:val="both"/>
+        <w:rPr>
+          <w:rFonts w:ascii="Tahoma" w:hAnsi="Tahoma" w:cs="Tahoma"/>
+          <w:b/>
+          <w:bCs/>
+        </w:rPr>
+      </w:pPr>
+      <w:r>
+        <w:rPr>
+          <w:rFonts w:ascii="Tahoma" w:hAnsi="Tahoma" w:cs="Tahoma"/>
+          <w:b/>
+          <w:bCs/>
+        </w:rPr>
+        <w:t>Interviewees</w:t>
+      </w:r>
+    </w:p>
+    <w:p>
+      <w:pPr>
+        <w:spacing w:line="480" w:lineRule="auto"/>
+        <w:jc w:val="both"/>
+        <w:rPr>
+          <w:rFonts w:ascii="Tahoma" w:hAnsi="Tahoma" w:cs="Tahoma"/>
+        </w:rPr>
+      </w:pPr>
+      <w:r>
+        <w:rPr>
+          <w:rFonts w:ascii="Tahoma" w:hAnsi="Tahoma" w:cs="Tahoma"/>
+        </w:rPr>
+        <w:t>John Inspire Manalang || 17 years old || Student</w:t>
+      </w:r>
+    </w:p>
+    <w:p>
+      <w:pPr>
+        <w:pStyle w:val="ListParagraph"/>
+        <w:numPr>
+          <w:ilvl w:val="0"/>
+          <w:numId w:val="2"/>
+        </w:numPr>
+        <w:spacing w:line="480" w:lineRule="auto"/>
+        <w:jc w:val="both"/>
+        <w:rPr>
+          <w:rFonts w:ascii="Tahoma" w:hAnsi="Tahoma" w:cs="Tahoma"/>
+        </w:rPr>
+      </w:pPr>
+      <w:r>
+        <w:rPr>
+          <w:rFonts w:ascii="Tahoma" w:hAnsi="Tahoma" w:cs="Tahoma"/>
+        </w:rPr>
+        <w:t>Every day, when I go to school.</w:t>
+      </w:r>
+    </w:p>
+    <w:p>
+      <w:pPr>
+        <w:pStyle w:val="ListParagraph"/>
+        <w:numPr>
+          <w:ilvl w:val="0"/>
+          <w:numId w:val="2"/>
+        </w:numPr>
+        <w:spacing w:line="480" w:lineRule="auto"/>
+        <w:jc w:val="both"/>
+        <w:rPr>
+          <w:rFonts w:ascii="Tahoma" w:hAnsi="Tahoma" w:cs="Tahoma"/>
+        </w:rPr>
+      </w:pPr>
+      <w:r>
+        <w:rPr>
+          <w:rFonts w:ascii="Tahoma" w:hAnsi="Tahoma" w:cs="Tahoma"/>
+        </w:rPr>
+        <w:t>I find it cheaper and efficient than the others.</w:t>
+      </w:r>
+    </w:p>
+    <w:p>
+      <w:pPr>
+        <w:pStyle w:val="ListParagraph"/>
+        <w:numPr>
+          <w:ilvl w:val="0"/>
+          <w:numId w:val="2"/>
+        </w:numPr>
+        <w:spacing w:line="480" w:lineRule="auto"/>
+        <w:jc w:val="both"/>
+        <w:rPr>
+          <w:rFonts w:ascii="Tahoma" w:hAnsi="Tahoma" w:cs="Tahoma"/>
+        </w:rPr>
+      </w:pPr>
+      <w:r>
+        <w:rPr>
+          <w:rFonts w:ascii="Tahoma" w:hAnsi="Tahoma" w:cs="Tahoma"/>
+        </w:rPr>
+        <w:t>Proper maintenance of the railways, shorter interval of train arrivals.</w:t>
+      </w:r>
+    </w:p>
+    <w:p>
+      <w:pPr>
+        <w:spacing w:line="480" w:lineRule="auto"/>
+        <w:jc w:val="both"/>
+        <w:rPr>
+          <w:rFonts w:ascii="Tahoma" w:hAnsi="Tahoma" w:cs="Tahoma"/>
+        </w:rPr>
+      </w:pPr>
+      <w:r>
+        <w:rPr>
+          <w:rFonts w:ascii="Tahoma" w:hAnsi="Tahoma" w:cs="Tahoma"/>
+        </w:rPr>
+        <w:lastRenderedPageBreak/>
+        <w:t>Angelica Mendoza || 28 years old || Programmer</w:t>
+      </w:r>
+    </w:p>
+    <w:p>
+      <w:pPr>
+        <w:pStyle w:val="ListParagraph"/>
+        <w:numPr>
+          <w:ilvl w:val="0"/>
+          <w:numId w:val="3"/>
+        </w:numPr>
+        <w:spacing w:line="480" w:lineRule="auto"/>
+        <w:jc w:val="both"/>
+        <w:rPr>
+          <w:rFonts w:ascii="Tahoma" w:hAnsi="Tahoma" w:cs="Tahoma"/>
+        </w:rPr>
+      </w:pPr>
+      <w:r>
+        <w:rPr>
+          <w:rFonts w:ascii="Tahoma" w:hAnsi="Tahoma" w:cs="Tahoma"/>
+        </w:rPr>
+        <w:t>Meh</w:t>
+      </w:r>
+    </w:p>
+    <w:p>
+      <w:pPr>
+        <w:pStyle w:val="ListParagraph"/>
+        <w:numPr>
+          <w:ilvl w:val="0"/>
+          <w:numId w:val="3"/>
+        </w:numPr>
+        <w:spacing w:line="480" w:lineRule="auto"/>
+        <w:jc w:val="both"/>
+        <w:rPr>
+          <w:rFonts w:ascii="Tahoma" w:hAnsi="Tahoma" w:cs="Tahoma"/>
+        </w:rPr>
+      </w:pPr>
+      <w:r>
+        <w:rPr>
+          <w:rFonts w:ascii="Tahoma" w:hAnsi="Tahoma" w:cs="Tahoma"/>
+        </w:rPr>
+        <w:t>Riding the PNR is much efficient because there’s no traffic and you can reach many destinations in just one ride, not like when you ride other transportations where you need to transfer from one vehicle to another in other to reach your destination. Also, the fare is not that high compared to the total amount you will spend when you ride the other public transportation.</w:t>
+      </w:r>
+    </w:p>
+    <w:p>
+      <w:pPr>
+        <w:pStyle w:val="ListParagraph"/>
+        <w:numPr>
+          <w:ilvl w:val="0"/>
+          <w:numId w:val="3"/>
+        </w:numPr>
+        <w:spacing w:line="480" w:lineRule="auto"/>
+        <w:jc w:val="both"/>
+        <w:rPr>
+          <w:rFonts w:ascii="Tahoma" w:hAnsi="Tahoma" w:cs="Tahoma"/>
+        </w:rPr>
+      </w:pPr>
+      <w:r>
+        <w:rPr>
+          <w:rFonts w:ascii="Tahoma" w:hAnsi="Tahoma" w:cs="Tahoma"/>
+        </w:rPr>
+        <w:t>The train may improve their air conditioning units so that even if there are many people inside it, it will still be convenient for the passengers. Also, they may impose stricter rules when it comes to the process of loading and unloading of passengers as some find it hard to go down when there are many people waiting outside the train.</w:t>
+      </w:r>
       <w:bookmarkStart w:id="0" w:name="_GoBack"/>
       <w:bookmarkEnd w:id="0"/>
-    </w:p>
-    <w:p>
-      <w:pPr>
-        <w:spacing w:line="480" w:lineRule="auto"/>
-        <w:jc w:val="both"/>
-        <w:rPr>
-          <w:rFonts w:ascii="Tahoma" w:hAnsi="Tahoma" w:cs="Tahoma"/>
-        </w:rPr>
-      </w:pPr>
-    </w:p>
-    <w:p>
-      <w:pPr>
-        <w:spacing w:line="480" w:lineRule="auto"/>
-        <w:jc w:val="both"/>
-        <w:rPr>
-          <w:rFonts w:ascii="Tahoma" w:hAnsi="Tahoma" w:cs="Tahoma"/>
-        </w:rPr>
-      </w:pPr>
-      <w:r>
-        <w:rPr>
-          <w:rFonts w:ascii="Tahoma" w:hAnsi="Tahoma" w:cs="Tahoma"/>
-        </w:rPr>
-        <w:t>There are various way</w:t>
-      </w:r>
-      <w:r>
-        <w:rPr>
-          <w:rFonts w:ascii="Tahoma" w:hAnsi="Tahoma" w:cs="Tahoma"/>
-        </w:rPr>
-        <w:t>s</w:t>
-      </w:r>
-      <w:r>
-        <w:rPr>
-          <w:rFonts w:ascii="Tahoma" w:hAnsi="Tahoma" w:cs="Tahoma"/>
-        </w:rPr>
-        <w:t xml:space="preserve"> to commute but for this specific activit</w:t>
-      </w:r>
-      <w:r>
-        <w:rPr>
-          <w:rFonts w:ascii="Tahoma" w:hAnsi="Tahoma" w:cs="Tahoma"/>
-        </w:rPr>
-        <w:t xml:space="preserve">y, the observers will focus </w:t>
-      </w:r>
-      <w:r>
-        <w:rPr>
-          <w:rFonts w:ascii="Tahoma" w:hAnsi="Tahoma" w:cs="Tahoma"/>
-        </w:rPr>
-        <w:t>with the</w:t>
-      </w:r>
-      <w:r>
-        <w:rPr>
-          <w:rFonts w:ascii="Tahoma" w:hAnsi="Tahoma" w:cs="Tahoma"/>
-        </w:rPr>
-        <w:t xml:space="preserve"> Philippine National Railway (PNR) commuters</w:t>
-      </w:r>
-      <w:r>
-        <w:rPr>
-          <w:rFonts w:ascii="Tahoma" w:hAnsi="Tahoma" w:cs="Tahoma"/>
-        </w:rPr>
-        <w:t xml:space="preserve"> as their subject.</w:t>
-      </w:r>
     </w:p>
     <w:sectPr>
       <w:pgSz w:w="12240" w:h="15840"/>
@@ -200,6 +444,287 @@
     </w:sectPr>
   </w:body>
 </w:document>
+</file>
+
+<file path=word/numbering.xml><?xml version="1.0" encoding="utf-8"?>
+<w:numbering xmlns:wpc="http://schemas.microsoft.com/office/word/2010/wordprocessingCanvas" xmlns:cx="http://schemas.microsoft.com/office/drawing/2014/chartex" xmlns:cx1="http://schemas.microsoft.com/office/drawing/2015/9/8/chartex" xmlns:cx2="http://schemas.microsoft.com/office/drawing/2015/10/21/chartex" xmlns:cx3="http://schemas.microsoft.com/office/drawing/2016/5/9/chartex" xmlns:cx4="http://schemas.microsoft.com/office/drawing/2016/5/10/chartex" xmlns:cx5="http://schemas.microsoft.com/office/drawing/2016/5/11/chartex" xmlns:cx6="http://schemas.microsoft.com/office/drawing/2016/5/12/chartex" xmlns:cx7="http://schemas.microsoft.com/office/drawing/2016/5/13/chartex" xmlns:cx8="http://schemas.microsoft.com/office/drawing/2016/5/14/chartex" xmlns:mc="http://schemas.openxmlformats.org/markup-compatibility/2006" xmlns:aink="http://schemas.microsoft.com/office/drawing/2016/ink" xmlns:am3d="http://schemas.microsoft.com/office/drawing/2017/model3d" xmlns:o="urn:schemas-microsoft-com:office:office" xmlns:r="http://schemas.openxmlformats.org/officeDocument/2006/relationships" xmlns:m="http://schemas.openxmlformats.org/officeDocument/2006/math" xmlns:v="urn:schemas-microsoft-com:vml" xmlns:wp14="http://schemas.microsoft.com/office/word/2010/wordprocessingDrawing" xmlns:wp="http://schemas.openxmlformats.org/drawingml/2006/wordprocessingDrawing" xmlns:w10="urn:schemas-microsoft-com:office:word" xmlns:w="http://schemas.openxmlformats.org/wordprocessingml/2006/main" xmlns:w14="http://schemas.microsoft.com/office/word/2010/wordml" xmlns:w15="http://schemas.microsoft.com/office/word/2012/wordml" xmlns:w16cid="http://schemas.microsoft.com/office/word/2016/wordml/cid" xmlns:w16se="http://schemas.microsoft.com/office/word/2015/wordml/symex" xmlns:wpg="http://schemas.microsoft.com/office/word/2010/wordprocessingGroup" xmlns:wpi="http://schemas.microsoft.com/office/word/2010/wordprocessingInk" xmlns:wne="http://schemas.microsoft.com/office/word/2006/wordml" xmlns:wps="http://schemas.microsoft.com/office/word/2010/wordprocessingShape" mc:Ignorable="w14 w15 w16se w16cid wp14">
+  <w:abstractNum w:abstractNumId="0" w15:restartNumberingAfterBreak="0">
+    <w:nsid w:val="07F43A5E"/>
+    <w:multiLevelType w:val="hybridMultilevel"/>
+    <w:tmpl w:val="8868A6F2"/>
+    <w:lvl w:ilvl="0" w:tplc="3409000F">
+      <w:start w:val="1"/>
+      <w:numFmt w:val="decimal"/>
+      <w:lvlText w:val="%1."/>
+      <w:lvlJc w:val="left"/>
+      <w:pPr>
+        <w:ind w:left="720" w:hanging="360"/>
+      </w:pPr>
+      <w:rPr>
+        <w:rFonts w:hint="default"/>
+      </w:rPr>
+    </w:lvl>
+    <w:lvl w:ilvl="1" w:tplc="34090019" w:tentative="1">
+      <w:start w:val="1"/>
+      <w:numFmt w:val="lowerLetter"/>
+      <w:lvlText w:val="%2."/>
+      <w:lvlJc w:val="left"/>
+      <w:pPr>
+        <w:ind w:left="1440" w:hanging="360"/>
+      </w:pPr>
+    </w:lvl>
+    <w:lvl w:ilvl="2" w:tplc="3409001B" w:tentative="1">
+      <w:start w:val="1"/>
+      <w:numFmt w:val="lowerRoman"/>
+      <w:lvlText w:val="%3."/>
+      <w:lvlJc w:val="right"/>
+      <w:pPr>
+        <w:ind w:left="2160" w:hanging="180"/>
+      </w:pPr>
+    </w:lvl>
+    <w:lvl w:ilvl="3" w:tplc="3409000F" w:tentative="1">
+      <w:start w:val="1"/>
+      <w:numFmt w:val="decimal"/>
+      <w:lvlText w:val="%4."/>
+      <w:lvlJc w:val="left"/>
+      <w:pPr>
+        <w:ind w:left="2880" w:hanging="360"/>
+      </w:pPr>
+    </w:lvl>
+    <w:lvl w:ilvl="4" w:tplc="34090019" w:tentative="1">
+      <w:start w:val="1"/>
+      <w:numFmt w:val="lowerLetter"/>
+      <w:lvlText w:val="%5."/>
+      <w:lvlJc w:val="left"/>
+      <w:pPr>
+        <w:ind w:left="3600" w:hanging="360"/>
+      </w:pPr>
+    </w:lvl>
+    <w:lvl w:ilvl="5" w:tplc="3409001B" w:tentative="1">
+      <w:start w:val="1"/>
+      <w:numFmt w:val="lowerRoman"/>
+      <w:lvlText w:val="%6."/>
+      <w:lvlJc w:val="right"/>
+      <w:pPr>
+        <w:ind w:left="4320" w:hanging="180"/>
+      </w:pPr>
+    </w:lvl>
+    <w:lvl w:ilvl="6" w:tplc="3409000F" w:tentative="1">
+      <w:start w:val="1"/>
+      <w:numFmt w:val="decimal"/>
+      <w:lvlText w:val="%7."/>
+      <w:lvlJc w:val="left"/>
+      <w:pPr>
+        <w:ind w:left="5040" w:hanging="360"/>
+      </w:pPr>
+    </w:lvl>
+    <w:lvl w:ilvl="7" w:tplc="34090019" w:tentative="1">
+      <w:start w:val="1"/>
+      <w:numFmt w:val="lowerLetter"/>
+      <w:lvlText w:val="%8."/>
+      <w:lvlJc w:val="left"/>
+      <w:pPr>
+        <w:ind w:left="5760" w:hanging="360"/>
+      </w:pPr>
+    </w:lvl>
+    <w:lvl w:ilvl="8" w:tplc="3409001B" w:tentative="1">
+      <w:start w:val="1"/>
+      <w:numFmt w:val="lowerRoman"/>
+      <w:lvlText w:val="%9."/>
+      <w:lvlJc w:val="right"/>
+      <w:pPr>
+        <w:ind w:left="6480" w:hanging="180"/>
+      </w:pPr>
+    </w:lvl>
+  </w:abstractNum>
+  <w:abstractNum w:abstractNumId="1" w15:restartNumberingAfterBreak="0">
+    <w:nsid w:val="1F484EDD"/>
+    <w:multiLevelType w:val="hybridMultilevel"/>
+    <w:tmpl w:val="ABF46466"/>
+    <w:lvl w:ilvl="0" w:tplc="3409000F">
+      <w:start w:val="1"/>
+      <w:numFmt w:val="decimal"/>
+      <w:lvlText w:val="%1."/>
+      <w:lvlJc w:val="left"/>
+      <w:pPr>
+        <w:ind w:left="720" w:hanging="360"/>
+      </w:pPr>
+      <w:rPr>
+        <w:rFonts w:hint="default"/>
+      </w:rPr>
+    </w:lvl>
+    <w:lvl w:ilvl="1" w:tplc="34090019" w:tentative="1">
+      <w:start w:val="1"/>
+      <w:numFmt w:val="lowerLetter"/>
+      <w:lvlText w:val="%2."/>
+      <w:lvlJc w:val="left"/>
+      <w:pPr>
+        <w:ind w:left="1440" w:hanging="360"/>
+      </w:pPr>
+    </w:lvl>
+    <w:lvl w:ilvl="2" w:tplc="3409001B" w:tentative="1">
+      <w:start w:val="1"/>
+      <w:numFmt w:val="lowerRoman"/>
+      <w:lvlText w:val="%3."/>
+      <w:lvlJc w:val="right"/>
+      <w:pPr>
+        <w:ind w:left="2160" w:hanging="180"/>
+      </w:pPr>
+    </w:lvl>
+    <w:lvl w:ilvl="3" w:tplc="3409000F" w:tentative="1">
+      <w:start w:val="1"/>
+      <w:numFmt w:val="decimal"/>
+      <w:lvlText w:val="%4."/>
+      <w:lvlJc w:val="left"/>
+      <w:pPr>
+        <w:ind w:left="2880" w:hanging="360"/>
+      </w:pPr>
+    </w:lvl>
+    <w:lvl w:ilvl="4" w:tplc="34090019" w:tentative="1">
+      <w:start w:val="1"/>
+      <w:numFmt w:val="lowerLetter"/>
+      <w:lvlText w:val="%5."/>
+      <w:lvlJc w:val="left"/>
+      <w:pPr>
+        <w:ind w:left="3600" w:hanging="360"/>
+      </w:pPr>
+    </w:lvl>
+    <w:lvl w:ilvl="5" w:tplc="3409001B" w:tentative="1">
+      <w:start w:val="1"/>
+      <w:numFmt w:val="lowerRoman"/>
+      <w:lvlText w:val="%6."/>
+      <w:lvlJc w:val="right"/>
+      <w:pPr>
+        <w:ind w:left="4320" w:hanging="180"/>
+      </w:pPr>
+    </w:lvl>
+    <w:lvl w:ilvl="6" w:tplc="3409000F" w:tentative="1">
+      <w:start w:val="1"/>
+      <w:numFmt w:val="decimal"/>
+      <w:lvlText w:val="%7."/>
+      <w:lvlJc w:val="left"/>
+      <w:pPr>
+        <w:ind w:left="5040" w:hanging="360"/>
+      </w:pPr>
+    </w:lvl>
+    <w:lvl w:ilvl="7" w:tplc="34090019" w:tentative="1">
+      <w:start w:val="1"/>
+      <w:numFmt w:val="lowerLetter"/>
+      <w:lvlText w:val="%8."/>
+      <w:lvlJc w:val="left"/>
+      <w:pPr>
+        <w:ind w:left="5760" w:hanging="360"/>
+      </w:pPr>
+    </w:lvl>
+    <w:lvl w:ilvl="8" w:tplc="3409001B" w:tentative="1">
+      <w:start w:val="1"/>
+      <w:numFmt w:val="lowerRoman"/>
+      <w:lvlText w:val="%9."/>
+      <w:lvlJc w:val="right"/>
+      <w:pPr>
+        <w:ind w:left="6480" w:hanging="180"/>
+      </w:pPr>
+    </w:lvl>
+  </w:abstractNum>
+  <w:abstractNum w:abstractNumId="2" w15:restartNumberingAfterBreak="0">
+    <w:nsid w:val="6E1D2D00"/>
+    <w:multiLevelType w:val="hybridMultilevel"/>
+    <w:tmpl w:val="C9403436"/>
+    <w:lvl w:ilvl="0" w:tplc="3409000F">
+      <w:start w:val="1"/>
+      <w:numFmt w:val="decimal"/>
+      <w:lvlText w:val="%1."/>
+      <w:lvlJc w:val="left"/>
+      <w:pPr>
+        <w:ind w:left="720" w:hanging="360"/>
+      </w:pPr>
+      <w:rPr>
+        <w:rFonts w:hint="default"/>
+      </w:rPr>
+    </w:lvl>
+    <w:lvl w:ilvl="1" w:tplc="34090019" w:tentative="1">
+      <w:start w:val="1"/>
+      <w:numFmt w:val="lowerLetter"/>
+      <w:lvlText w:val="%2."/>
+      <w:lvlJc w:val="left"/>
+      <w:pPr>
+        <w:ind w:left="1440" w:hanging="360"/>
+      </w:pPr>
+    </w:lvl>
+    <w:lvl w:ilvl="2" w:tplc="3409001B" w:tentative="1">
+      <w:start w:val="1"/>
+      <w:numFmt w:val="lowerRoman"/>
+      <w:lvlText w:val="%3."/>
+      <w:lvlJc w:val="right"/>
+      <w:pPr>
+        <w:ind w:left="2160" w:hanging="180"/>
+      </w:pPr>
+    </w:lvl>
+    <w:lvl w:ilvl="3" w:tplc="3409000F" w:tentative="1">
+      <w:start w:val="1"/>
+      <w:numFmt w:val="decimal"/>
+      <w:lvlText w:val="%4."/>
+      <w:lvlJc w:val="left"/>
+      <w:pPr>
+        <w:ind w:left="2880" w:hanging="360"/>
+      </w:pPr>
+    </w:lvl>
+    <w:lvl w:ilvl="4" w:tplc="34090019" w:tentative="1">
+      <w:start w:val="1"/>
+      <w:numFmt w:val="lowerLetter"/>
+      <w:lvlText w:val="%5."/>
+      <w:lvlJc w:val="left"/>
+      <w:pPr>
+        <w:ind w:left="3600" w:hanging="360"/>
+      </w:pPr>
+    </w:lvl>
+    <w:lvl w:ilvl="5" w:tplc="3409001B" w:tentative="1">
+      <w:start w:val="1"/>
+      <w:numFmt w:val="lowerRoman"/>
+      <w:lvlText w:val="%6."/>
+      <w:lvlJc w:val="right"/>
+      <w:pPr>
+        <w:ind w:left="4320" w:hanging="180"/>
+      </w:pPr>
+    </w:lvl>
+    <w:lvl w:ilvl="6" w:tplc="3409000F" w:tentative="1">
+      <w:start w:val="1"/>
+      <w:numFmt w:val="decimal"/>
+      <w:lvlText w:val="%7."/>
+      <w:lvlJc w:val="left"/>
+      <w:pPr>
+        <w:ind w:left="5040" w:hanging="360"/>
+      </w:pPr>
+    </w:lvl>
+    <w:lvl w:ilvl="7" w:tplc="34090019" w:tentative="1">
+      <w:start w:val="1"/>
+      <w:numFmt w:val="lowerLetter"/>
+      <w:lvlText w:val="%8."/>
+      <w:lvlJc w:val="left"/>
+      <w:pPr>
+        <w:ind w:left="5760" w:hanging="360"/>
+      </w:pPr>
+    </w:lvl>
+    <w:lvl w:ilvl="8" w:tplc="3409001B" w:tentative="1">
+      <w:start w:val="1"/>
+      <w:numFmt w:val="lowerRoman"/>
+      <w:lvlText w:val="%9."/>
+      <w:lvlJc w:val="right"/>
+      <w:pPr>
+        <w:ind w:left="6480" w:hanging="180"/>
+      </w:pPr>
+    </w:lvl>
+  </w:abstractNum>
+  <w:num w:numId="1">
+    <w:abstractNumId w:val="0"/>
+  </w:num>
+  <w:num w:numId="2">
+    <w:abstractNumId w:val="1"/>
+  </w:num>
+  <w:num w:numId="3">
+    <w:abstractNumId w:val="2"/>
+  </w:num>
+</w:numbering>
 </file>
 
 <file path=word/styles.xml><?xml version="1.0" encoding="utf-8"?>
@@ -219,7 +744,7 @@
       </w:pPr>
     </w:pPrDefault>
   </w:docDefaults>
-  <w:latentStyles w:defLockedState="0" w:defUIPriority="99" w:defSemiHidden="0" w:defUnhideWhenUsed="0" w:defQFormat="0" w:count="375">
+  <w:latentStyles w:defLockedState="0" w:defUIPriority="99" w:defSemiHidden="0" w:defUnhideWhenUsed="0" w:defQFormat="0" w:count="376">
     <w:lsdException w:name="Normal" w:uiPriority="0" w:qFormat="1"/>
     <w:lsdException w:name="heading 1" w:uiPriority="9" w:qFormat="1"/>
     <w:lsdException w:name="heading 2" w:semiHidden="1" w:uiPriority="9" w:unhideWhenUsed="1" w:qFormat="1"/>
@@ -595,6 +1120,7 @@
     <w:lsdException w:name="Smart Hyperlink" w:semiHidden="1" w:unhideWhenUsed="1"/>
     <w:lsdException w:name="Hashtag" w:semiHidden="1" w:unhideWhenUsed="1"/>
     <w:lsdException w:name="Unresolved Mention" w:semiHidden="1" w:unhideWhenUsed="1"/>
+    <w:lsdException w:name="Smart Link" w:semiHidden="1" w:unhideWhenUsed="1"/>
   </w:latentStyles>
   <w:style w:type="paragraph" w:default="1" w:styleId="Normal">
     <w:name w:val="Normal"/>
@@ -626,6 +1152,17 @@
     <w:uiPriority w:val="99"/>
     <w:semiHidden/>
     <w:unhideWhenUsed/>
+  </w:style>
+  <w:style w:type="paragraph" w:styleId="ListParagraph">
+    <w:name w:val="List Paragraph"/>
+    <w:basedOn w:val="Normal"/>
+    <w:uiPriority w:val="34"/>
+    <w:qFormat/>
+    <w:rsid w:val="00A3067A"/>
+    <w:pPr>
+      <w:ind w:left="720"/>
+      <w:contextualSpacing/>
+    </w:pPr>
   </w:style>
 </w:styles>
 </file>

</xml_diff>

<commit_message>
~ update storyboard - rough sketches
</commit_message>
<xml_diff>
--- a/Need-Finding-Activity.docx
+++ b/Need-Finding-Activity.docx
@@ -35,11 +35,19 @@
         </w:rPr>
         <w:t xml:space="preserve">Name: </w:t>
       </w:r>
-      <w:r>
-        <w:rPr>
-          <w:rFonts w:ascii="Tahoma" w:hAnsi="Tahoma" w:cs="Tahoma"/>
-        </w:rPr>
-        <w:t>Manalang, Patricia Dorothy M.</w:t>
+      <w:proofErr w:type="spellStart"/>
+      <w:r>
+        <w:rPr>
+          <w:rFonts w:ascii="Tahoma" w:hAnsi="Tahoma" w:cs="Tahoma"/>
+        </w:rPr>
+        <w:t>Manalang</w:t>
+      </w:r>
+      <w:proofErr w:type="spellEnd"/>
+      <w:r>
+        <w:rPr>
+          <w:rFonts w:ascii="Tahoma" w:hAnsi="Tahoma" w:cs="Tahoma"/>
+        </w:rPr>
+        <w:t>, Patricia Dorothy M.</w:t>
       </w:r>
       <w:r>
         <w:rPr>
@@ -295,7 +303,21 @@
         <w:rPr>
           <w:rFonts w:ascii="Tahoma" w:hAnsi="Tahoma" w:cs="Tahoma"/>
         </w:rPr>
-        <w:t>John Inspire Manalang || 17 years old || Student</w:t>
+        <w:t xml:space="preserve">John Inspire </w:t>
+      </w:r>
+      <w:proofErr w:type="spellStart"/>
+      <w:r>
+        <w:rPr>
+          <w:rFonts w:ascii="Tahoma" w:hAnsi="Tahoma" w:cs="Tahoma"/>
+        </w:rPr>
+        <w:t>Manalang</w:t>
+      </w:r>
+      <w:proofErr w:type="spellEnd"/>
+      <w:r>
+        <w:rPr>
+          <w:rFonts w:ascii="Tahoma" w:hAnsi="Tahoma" w:cs="Tahoma"/>
+        </w:rPr>
+        <w:t xml:space="preserve"> || 17 years old || Student</w:t>
       </w:r>
     </w:p>
     <w:p>
@@ -391,7 +413,7 @@
         <w:rPr>
           <w:rFonts w:ascii="Tahoma" w:hAnsi="Tahoma" w:cs="Tahoma"/>
         </w:rPr>
-        <w:t>Meh</w:t>
+        <w:t>Once a month</w:t>
       </w:r>
     </w:p>
     <w:p>
@@ -744,7 +766,7 @@
       </w:pPr>
     </w:pPrDefault>
   </w:docDefaults>
-  <w:latentStyles w:defLockedState="0" w:defUIPriority="99" w:defSemiHidden="0" w:defUnhideWhenUsed="0" w:defQFormat="0" w:count="376">
+  <w:latentStyles w:defLockedState="0" w:defUIPriority="99" w:defSemiHidden="0" w:defUnhideWhenUsed="0" w:defQFormat="0" w:count="375">
     <w:lsdException w:name="Normal" w:uiPriority="0" w:qFormat="1"/>
     <w:lsdException w:name="heading 1" w:uiPriority="9" w:qFormat="1"/>
     <w:lsdException w:name="heading 2" w:semiHidden="1" w:uiPriority="9" w:unhideWhenUsed="1" w:qFormat="1"/>
@@ -1120,7 +1142,6 @@
     <w:lsdException w:name="Smart Hyperlink" w:semiHidden="1" w:unhideWhenUsed="1"/>
     <w:lsdException w:name="Hashtag" w:semiHidden="1" w:unhideWhenUsed="1"/>
     <w:lsdException w:name="Unresolved Mention" w:semiHidden="1" w:unhideWhenUsed="1"/>
-    <w:lsdException w:name="Smart Link" w:semiHidden="1" w:unhideWhenUsed="1"/>
   </w:latentStyles>
   <w:style w:type="paragraph" w:default="1" w:styleId="Normal">
     <w:name w:val="Normal"/>

</xml_diff>